<commit_message>
add admin from console command
</commit_message>
<xml_diff>
--- a/workload division document.docx
+++ b/workload division document.docx
@@ -766,15 +766,7 @@
               <w:rPr>
                 <w:lang w:bidi="ar-EG"/>
               </w:rPr>
-              <w:t>00</w:t>
-            </w:r>
-            <w:bookmarkStart w:id="0" w:name="_GoBack"/>
-            <w:bookmarkEnd w:id="0"/>
-            <w:r>
-              <w:rPr>
-                <w:lang w:bidi="ar-EG"/>
-              </w:rPr>
-              <w:t>0</w:t>
+              <w:t>000</w:t>
             </w:r>
           </w:p>
           <w:p>
@@ -866,8 +858,18 @@
                 <w:sz w:val="20"/>
                 <w:szCs w:val="20"/>
               </w:rPr>
-              <w:t xml:space="preserve"> El-Abasy</w:t>
-            </w:r>
+              <w:t xml:space="preserve"> El-</w:t>
+            </w:r>
+            <w:proofErr w:type="spellStart"/>
+            <w:r>
+              <w:rPr>
+                <w:rFonts w:ascii="Arial" w:hAnsi="Arial" w:cs="Arial"/>
+                <w:sz w:val="20"/>
+                <w:szCs w:val="20"/>
+              </w:rPr>
+              <w:t>Abasy</w:t>
+            </w:r>
+            <w:proofErr w:type="spellEnd"/>
           </w:p>
         </w:tc>
         <w:tc>
@@ -1032,6 +1034,78 @@
               </w:rPr>
               <w:t>eeders</w:t>
             </w:r>
+          </w:p>
+          <w:p>
+            <w:pPr>
+              <w:pStyle w:val="ListParagraph"/>
+              <w:numPr>
+                <w:ilvl w:val="0"/>
+                <w:numId w:val="7"/>
+              </w:numPr>
+              <w:bidi w:val="0"/>
+              <w:cnfStyle w:val="000000000000" w:firstRow="0" w:lastRow="0" w:firstColumn="0" w:lastColumn="0" w:oddVBand="0" w:evenVBand="0" w:oddHBand="0" w:evenHBand="0" w:firstRowFirstColumn="0" w:firstRowLastColumn="0" w:lastRowFirstColumn="0" w:lastRowLastColumn="0"/>
+              <w:rPr>
+                <w:lang w:bidi="ar-EG"/>
+              </w:rPr>
+            </w:pPr>
+            <w:r>
+              <w:rPr>
+                <w:lang w:bidi="ar-EG"/>
+              </w:rPr>
+              <w:t>C</w:t>
+            </w:r>
+            <w:r>
+              <w:rPr>
+                <w:lang w:bidi="ar-EG"/>
+              </w:rPr>
+              <w:t xml:space="preserve">reate </w:t>
+            </w:r>
+            <w:r>
+              <w:rPr>
+                <w:lang w:bidi="ar-EG"/>
+              </w:rPr>
+              <w:t>A</w:t>
+            </w:r>
+            <w:r>
+              <w:rPr>
+                <w:lang w:bidi="ar-EG"/>
+              </w:rPr>
+              <w:t xml:space="preserve">dmin </w:t>
+            </w:r>
+            <w:r>
+              <w:rPr>
+                <w:lang w:bidi="ar-EG"/>
+              </w:rPr>
+              <w:t>From</w:t>
+            </w:r>
+            <w:r>
+              <w:rPr>
+                <w:lang w:bidi="ar-EG"/>
+              </w:rPr>
+              <w:t xml:space="preserve"> </w:t>
+            </w:r>
+            <w:bookmarkStart w:id="0" w:name="_GoBack"/>
+            <w:bookmarkEnd w:id="0"/>
+            <w:r>
+              <w:rPr>
+                <w:lang w:bidi="ar-EG"/>
+              </w:rPr>
+              <w:t>console command</w:t>
+            </w:r>
+          </w:p>
+          <w:p>
+            <w:pPr>
+              <w:pStyle w:val="ListParagraph"/>
+              <w:numPr>
+                <w:ilvl w:val="0"/>
+                <w:numId w:val="7"/>
+              </w:numPr>
+              <w:bidi w:val="0"/>
+              <w:cnfStyle w:val="000000000000" w:firstRow="0" w:lastRow="0" w:firstColumn="0" w:lastColumn="0" w:oddVBand="0" w:evenVBand="0" w:oddHBand="0" w:evenHBand="0" w:firstRowFirstColumn="0" w:firstRowLastColumn="0" w:lastRowFirstColumn="0" w:lastRowLastColumn="0"/>
+              <w:rPr>
+                <w:lang w:bidi="ar-EG"/>
+              </w:rPr>
+            </w:pPr>
           </w:p>
         </w:tc>
       </w:tr>
@@ -2668,7 +2742,7 @@
 </file>
 
 <file path=customXml/itemProps1.xml><?xml version="1.0" encoding="utf-8"?>
-<ds:datastoreItem xmlns:ds="http://schemas.openxmlformats.org/officeDocument/2006/customXml" ds:itemID="{63E95CBF-F64C-4191-BC63-32D9BA8FCA15}">
+<ds:datastoreItem xmlns:ds="http://schemas.openxmlformats.org/officeDocument/2006/customXml" ds:itemID="{724646EE-9E58-40D6-81A8-73EDC052196C}">
   <ds:schemaRefs>
     <ds:schemaRef ds:uri="http://schemas.openxmlformats.org/officeDocument/2006/bibliography"/>
   </ds:schemaRefs>

</xml_diff>

<commit_message>
finish Role and Permissions
</commit_message>
<xml_diff>
--- a/workload division document.docx
+++ b/workload division document.docx
@@ -1084,13 +1084,123 @@
               </w:rPr>
               <w:t xml:space="preserve"> </w:t>
             </w:r>
+            <w:r>
+              <w:rPr>
+                <w:lang w:bidi="ar-EG"/>
+              </w:rPr>
+              <w:t>console command</w:t>
+            </w:r>
+          </w:p>
+          <w:p>
+            <w:pPr>
+              <w:pStyle w:val="ListParagraph"/>
+              <w:numPr>
+                <w:ilvl w:val="0"/>
+                <w:numId w:val="7"/>
+              </w:numPr>
+              <w:bidi w:val="0"/>
+              <w:cnfStyle w:val="000000000000" w:firstRow="0" w:lastRow="0" w:firstColumn="0" w:lastColumn="0" w:oddVBand="0" w:evenVBand="0" w:oddHBand="0" w:evenHBand="0" w:firstRowFirstColumn="0" w:firstRowLastColumn="0" w:lastRowFirstColumn="0" w:lastRowLastColumn="0"/>
+              <w:rPr>
+                <w:lang w:bidi="ar-EG"/>
+              </w:rPr>
+            </w:pPr>
+            <w:r>
+              <w:rPr>
+                <w:lang w:bidi="ar-EG"/>
+              </w:rPr>
+              <w:t>C</w:t>
+            </w:r>
+            <w:r>
+              <w:rPr>
+                <w:lang w:bidi="ar-EG"/>
+              </w:rPr>
+              <w:t xml:space="preserve">reate </w:t>
+            </w:r>
+            <w:r>
+              <w:rPr>
+                <w:lang w:bidi="ar-EG"/>
+              </w:rPr>
+              <w:t>D</w:t>
+            </w:r>
+            <w:r>
+              <w:rPr>
+                <w:lang w:bidi="ar-EG"/>
+              </w:rPr>
+              <w:t xml:space="preserve">atabase </w:t>
+            </w:r>
+            <w:r>
+              <w:rPr>
+                <w:lang w:bidi="ar-EG"/>
+              </w:rPr>
+              <w:t>Permissions</w:t>
+            </w:r>
+            <w:r>
+              <w:rPr>
+                <w:lang w:bidi="ar-EG"/>
+              </w:rPr>
+              <w:t xml:space="preserve"> &amp; </w:t>
+            </w:r>
+            <w:r>
+              <w:rPr>
+                <w:lang w:bidi="ar-EG"/>
+              </w:rPr>
+              <w:t>M</w:t>
+            </w:r>
             <w:bookmarkStart w:id="0" w:name="_GoBack"/>
             <w:bookmarkEnd w:id="0"/>
             <w:r>
               <w:rPr>
                 <w:lang w:bidi="ar-EG"/>
               </w:rPr>
-              <w:t>console command</w:t>
+              <w:t xml:space="preserve">ake </w:t>
+            </w:r>
+            <w:r>
+              <w:rPr>
+                <w:lang w:bidi="ar-EG"/>
+              </w:rPr>
+              <w:t>I</w:t>
+            </w:r>
+            <w:r>
+              <w:rPr>
+                <w:lang w:bidi="ar-EG"/>
+              </w:rPr>
+              <w:t xml:space="preserve">t </w:t>
+            </w:r>
+            <w:r>
+              <w:rPr>
+                <w:lang w:bidi="ar-EG"/>
+              </w:rPr>
+              <w:t>W</w:t>
+            </w:r>
+            <w:r>
+              <w:rPr>
+                <w:lang w:bidi="ar-EG"/>
+              </w:rPr>
+              <w:t xml:space="preserve">ork </w:t>
+            </w:r>
+            <w:r>
+              <w:rPr>
+                <w:lang w:bidi="ar-EG"/>
+              </w:rPr>
+              <w:t>F</w:t>
+            </w:r>
+            <w:r>
+              <w:rPr>
+                <w:lang w:bidi="ar-EG"/>
+              </w:rPr>
+              <w:t xml:space="preserve">rom </w:t>
+            </w:r>
+            <w:r>
+              <w:rPr>
+                <w:lang w:bidi="ar-EG"/>
+              </w:rPr>
+              <w:t>S</w:t>
+            </w:r>
+            <w:r>
+              <w:rPr>
+                <w:lang w:bidi="ar-EG"/>
+              </w:rPr>
+              <w:t>eeders</w:t>
             </w:r>
           </w:p>
           <w:p>
@@ -2742,7 +2852,7 @@
 </file>
 
 <file path=customXml/itemProps1.xml><?xml version="1.0" encoding="utf-8"?>
-<ds:datastoreItem xmlns:ds="http://schemas.openxmlformats.org/officeDocument/2006/customXml" ds:itemID="{724646EE-9E58-40D6-81A8-73EDC052196C}">
+<ds:datastoreItem xmlns:ds="http://schemas.openxmlformats.org/officeDocument/2006/customXml" ds:itemID="{DBF54B56-CC3A-4FC1-8D21-4056785D7201}">
   <ds:schemaRefs>
     <ds:schemaRef ds:uri="http://schemas.openxmlformats.org/officeDocument/2006/bibliography"/>
   </ds:schemaRefs>

</xml_diff>

<commit_message>
un slove ban error
</commit_message>
<xml_diff>
--- a/workload division document.docx
+++ b/workload division document.docx
@@ -1296,14 +1296,34 @@
               </w:rPr>
               <w:t>U</w:t>
             </w:r>
+            <w:r>
+              <w:rPr>
+                <w:lang w:bidi="ar-EG"/>
+              </w:rPr>
+              <w:t>ser</w:t>
+            </w:r>
+          </w:p>
+          <w:p>
+            <w:pPr>
+              <w:pStyle w:val="ListParagraph"/>
+              <w:numPr>
+                <w:ilvl w:val="0"/>
+                <w:numId w:val="7"/>
+              </w:numPr>
+              <w:bidi w:val="0"/>
+              <w:cnfStyle w:val="000000000000" w:firstRow="0" w:lastRow="0" w:firstColumn="0" w:lastColumn="0" w:oddVBand="0" w:evenVBand="0" w:oddHBand="0" w:evenHBand="0" w:firstRowFirstColumn="0" w:firstRowLastColumn="0" w:lastRowFirstColumn="0" w:lastRowLastColumn="0"/>
+              <w:rPr>
+                <w:lang w:bidi="ar-EG"/>
+              </w:rPr>
+            </w:pPr>
+            <w:r>
+              <w:rPr>
+                <w:lang w:bidi="ar-EG"/>
+              </w:rPr>
+              <w:t>Add Ban users</w:t>
+            </w:r>
             <w:bookmarkStart w:id="0" w:name="_GoBack"/>
             <w:bookmarkEnd w:id="0"/>
-            <w:r>
-              <w:rPr>
-                <w:lang w:bidi="ar-EG"/>
-              </w:rPr>
-              <w:t>ser</w:t>
-            </w:r>
           </w:p>
         </w:tc>
       </w:tr>
@@ -2940,7 +2960,7 @@
 </file>
 
 <file path=customXml/itemProps1.xml><?xml version="1.0" encoding="utf-8"?>
-<ds:datastoreItem xmlns:ds="http://schemas.openxmlformats.org/officeDocument/2006/customXml" ds:itemID="{9A96D0BE-D1A0-440F-97A4-92E0FA7A4AD6}">
+<ds:datastoreItem xmlns:ds="http://schemas.openxmlformats.org/officeDocument/2006/customXml" ds:itemID="{3B24E73C-E1EC-4C6D-8BC7-06CF687ED32F}">
   <ds:schemaRefs>
     <ds:schemaRef ds:uri="http://schemas.openxmlformats.org/officeDocument/2006/bibliography"/>
   </ds:schemaRefs>

</xml_diff>

<commit_message>
finish show coach sessions
</commit_message>
<xml_diff>
--- a/workload division document.docx
+++ b/workload division document.docx
@@ -1320,10 +1320,36 @@
               <w:rPr>
                 <w:lang w:bidi="ar-EG"/>
               </w:rPr>
-              <w:t>Add Ban users</w:t>
+              <w:t>Show Coach’s S</w:t>
             </w:r>
             <w:bookmarkStart w:id="0" w:name="_GoBack"/>
             <w:bookmarkEnd w:id="0"/>
+            <w:r>
+              <w:rPr>
+                <w:lang w:bidi="ar-EG"/>
+              </w:rPr>
+              <w:t>essions</w:t>
+            </w:r>
+          </w:p>
+          <w:p>
+            <w:pPr>
+              <w:pStyle w:val="ListParagraph"/>
+              <w:numPr>
+                <w:ilvl w:val="0"/>
+                <w:numId w:val="7"/>
+              </w:numPr>
+              <w:bidi w:val="0"/>
+              <w:cnfStyle w:val="000000000000" w:firstRow="0" w:lastRow="0" w:firstColumn="0" w:lastColumn="0" w:oddVBand="0" w:evenVBand="0" w:oddHBand="0" w:evenHBand="0" w:firstRowFirstColumn="0" w:firstRowLastColumn="0" w:lastRowFirstColumn="0" w:lastRowLastColumn="0"/>
+              <w:rPr>
+                <w:lang w:bidi="ar-EG"/>
+              </w:rPr>
+            </w:pPr>
+            <w:r>
+              <w:rPr>
+                <w:lang w:bidi="ar-EG"/>
+              </w:rPr>
+              <w:t>Add Ban users</w:t>
+            </w:r>
           </w:p>
         </w:tc>
       </w:tr>
@@ -2960,7 +2986,7 @@
 </file>
 
 <file path=customXml/itemProps1.xml><?xml version="1.0" encoding="utf-8"?>
-<ds:datastoreItem xmlns:ds="http://schemas.openxmlformats.org/officeDocument/2006/customXml" ds:itemID="{3B24E73C-E1EC-4C6D-8BC7-06CF687ED32F}">
+<ds:datastoreItem xmlns:ds="http://schemas.openxmlformats.org/officeDocument/2006/customXml" ds:itemID="{83754463-976F-4805-9863-265740434B2D}">
   <ds:schemaRefs>
     <ds:schemaRef ds:uri="http://schemas.openxmlformats.org/officeDocument/2006/bibliography"/>
   </ds:schemaRefs>

</xml_diff>